<commit_message>
Added lectures and final changes to the Project Proposal
</commit_message>
<xml_diff>
--- a/BEB801/Project Proposal.docx
+++ b/BEB801/Project Proposal.docx
@@ -2319,52 +2319,80 @@
     <w:p>
       <w:pPr>
         <w:spacing w:before="0"/>
-      </w:pPr>
-      <w:r>
-        <w:t>Campbell, J., (1997) Speaker Recognition: A Tutorial</w:t>
+        <w:rPr>
+          <w:lang w:val="en-AU"/>
+        </w:rPr>
+      </w:pPr>
+      <w:proofErr w:type="gramStart"/>
+      <w:r>
+        <w:rPr>
+          <w:lang w:val="en-AU"/>
+        </w:rPr>
+        <w:t xml:space="preserve">Campbell </w:t>
+      </w:r>
+      <w:proofErr w:type="spellStart"/>
+      <w:r>
+        <w:rPr>
+          <w:lang w:val="en-AU"/>
+        </w:rPr>
+        <w:t>Jr</w:t>
+      </w:r>
+      <w:proofErr w:type="spellEnd"/>
+      <w:r>
+        <w:rPr>
+          <w:lang w:val="en-AU"/>
+        </w:rPr>
+        <w:t>, J. P. (1997).</w:t>
+      </w:r>
+      <w:proofErr w:type="gramEnd"/>
+      <w:r>
+        <w:rPr>
+          <w:lang w:val="en-AU"/>
+        </w:rPr>
+        <w:t xml:space="preserve"> Speaker recognition: A tutorial. Proceedings of the IEEE, 85(9), 1437-1462.</w:t>
       </w:r>
     </w:p>
     <w:p>
       <w:pPr>
         <w:spacing w:before="0"/>
-      </w:pPr>
-      <w:proofErr w:type="spellStart"/>
+        <w:rPr>
+          <w:lang w:val="en-AU"/>
+        </w:rPr>
+      </w:pPr>
+      <w:r>
+        <w:rPr>
+          <w:lang w:val="it-IT"/>
+        </w:rPr>
+        <w:t xml:space="preserve">Castrillón-Santana, M., Déniz-Suárez, O., Antón-Canalís, L., &amp; Lorenzo-Navarro, J. (2008). </w:t>
+      </w:r>
       <w:proofErr w:type="gramStart"/>
       <w:r>
-        <w:t>Castrillon</w:t>
-      </w:r>
-      <w:proofErr w:type="spellEnd"/>
-      <w:r>
-        <w:t xml:space="preserve">-Santana M., </w:t>
-      </w:r>
-      <w:proofErr w:type="spellStart"/>
-      <w:r>
-        <w:t>Deniz</w:t>
-      </w:r>
-      <w:proofErr w:type="spellEnd"/>
-      <w:r>
-        <w:t>-Suarez O., Anton-</w:t>
-      </w:r>
-      <w:proofErr w:type="spellStart"/>
-      <w:r>
-        <w:t>Canalıs</w:t>
-      </w:r>
-      <w:proofErr w:type="spellEnd"/>
-      <w:r>
-        <w:t xml:space="preserve"> L., Lorenzo-Navarro J. (2008).</w:t>
+        <w:rPr>
+          <w:lang w:val="en-AU"/>
+        </w:rPr>
+        <w:t xml:space="preserve">Face and facial feature detection evaluation performance evaluation of public domain </w:t>
+      </w:r>
+      <w:proofErr w:type="spellStart"/>
+      <w:r>
+        <w:rPr>
+          <w:lang w:val="en-AU"/>
+        </w:rPr>
+        <w:t>haar</w:t>
+      </w:r>
+      <w:proofErr w:type="spellEnd"/>
+      <w:r>
+        <w:rPr>
+          <w:lang w:val="en-AU"/>
+        </w:rPr>
+        <w:t xml:space="preserve"> detectors for face and facial feature detection.</w:t>
       </w:r>
       <w:proofErr w:type="gramEnd"/>
       <w:r>
+        <w:rPr>
+          <w:lang w:val="en-AU"/>
+        </w:rPr>
         <w:t xml:space="preserve"> </w:t>
       </w:r>
-      <w:r>
-        <w:t xml:space="preserve">Face and Facial Feature Detection </w:t>
-      </w:r>
-      <w:proofErr w:type="spellStart"/>
-      <w:r>
-        <w:t>Evalucation</w:t>
-      </w:r>
-      <w:proofErr w:type="spellEnd"/>
     </w:p>
     <w:p>
       <w:pPr>
@@ -2394,7 +2422,7 @@
       </w:r>
       <w:proofErr w:type="spellEnd"/>
       <w:r>
-        <w:t xml:space="preserve"> H., Dean D., </w:t>
+        <w:t xml:space="preserve">, H., Dean, D., &amp; </w:t>
       </w:r>
       <w:proofErr w:type="spellStart"/>
       <w:r>
@@ -2402,7 +2430,7 @@
       </w:r>
       <w:proofErr w:type="spellEnd"/>
       <w:r>
-        <w:t xml:space="preserve"> S. (2013). Speaker Attribution of Australian Broadcast News Data</w:t>
+        <w:t xml:space="preserve">, S. (2013, August). Speaker attribution of Australian broadcast news data. In Proceedings of the First Workshop on Speech, Language and Audio in Multimedia (SLAM): CEUR Workshop Proceedings, Volume 1012 (pp. 72-77). Sun SITE Central Europe. </w:t>
       </w:r>
     </w:p>
     <w:p>
@@ -2423,12 +2451,13 @@
         <w:spacing w:before="0"/>
       </w:pPr>
       <w:proofErr w:type="spellStart"/>
+      <w:proofErr w:type="gramStart"/>
       <w:r>
         <w:t>Kanagasundaram</w:t>
       </w:r>
       <w:proofErr w:type="spellEnd"/>
       <w:r>
-        <w:t xml:space="preserve"> A., Vogt R., Dean D., </w:t>
+        <w:t xml:space="preserve">, A., Vogt, R., Dean, D. B., </w:t>
       </w:r>
       <w:proofErr w:type="spellStart"/>
       <w:r>
@@ -2436,15 +2465,27 @@
       </w:r>
       <w:proofErr w:type="spellEnd"/>
       <w:r>
-        <w:t xml:space="preserve"> S., Mason M. (2011). </w:t>
-      </w:r>
-      <w:proofErr w:type="spellStart"/>
-      <w:r>
-        <w:t>i</w:t>
-      </w:r>
-      <w:proofErr w:type="spellEnd"/>
-      <w:r>
-        <w:t>-vector Based Speaker Recognition on Short Utterances</w:t>
+        <w:t>, S., &amp; Mason, M. W. (2011, August).</w:t>
+      </w:r>
+      <w:proofErr w:type="gramEnd"/>
+      <w:r>
+        <w:t xml:space="preserve"> I-vector based speaker recognition on short utterances. </w:t>
+      </w:r>
+      <w:proofErr w:type="gramStart"/>
+      <w:r>
+        <w:t>In Proceedings of the 12th Annual Conference of the International Speech Communication Association (pp. 2341-2344).</w:t>
+      </w:r>
+      <w:proofErr w:type="gramEnd"/>
+      <w:r>
+        <w:t xml:space="preserve"> </w:t>
+      </w:r>
+      <w:proofErr w:type="gramStart"/>
+      <w:r>
+        <w:t>International Speech Communication Association (ISCA).</w:t>
+      </w:r>
+      <w:proofErr w:type="gramEnd"/>
+      <w:r>
+        <w:t xml:space="preserve"> </w:t>
       </w:r>
     </w:p>
     <w:p>
@@ -2452,28 +2493,52 @@
         <w:spacing w:before="0"/>
       </w:pPr>
       <w:proofErr w:type="spellStart"/>
+      <w:proofErr w:type="gramStart"/>
       <w:r>
         <w:t>Kasinski</w:t>
       </w:r>
       <w:proofErr w:type="spellEnd"/>
       <w:r>
-        <w:t xml:space="preserve">, A., Schmidt, A. (2010) </w:t>
+        <w:t>, A., &amp; Schmidt, A. (2010).</w:t>
+      </w:r>
+      <w:proofErr w:type="gramEnd"/>
+      <w:r>
+        <w:t xml:space="preserve"> The architecture and performance of the face and eyes detection system based on the </w:t>
+      </w:r>
+      <w:proofErr w:type="spellStart"/>
+      <w:r>
+        <w:t>Haar</w:t>
+      </w:r>
+      <w:proofErr w:type="spellEnd"/>
+      <w:r>
+        <w:t xml:space="preserve"> cascade classifiers. Pattern Analysis and Applications, 13(2), 197-211. </w:t>
+      </w:r>
+    </w:p>
+    <w:p>
+      <w:pPr>
+        <w:spacing w:before="0"/>
+      </w:pPr>
+      <w:r>
+        <w:rPr>
+          <w:lang w:val="it-IT"/>
+        </w:rPr>
+        <w:t xml:space="preserve">Mori, S., Nishida, H., &amp; Yamada, H. (1999). </w:t>
       </w:r>
       <w:proofErr w:type="gramStart"/>
       <w:r>
-        <w:t>The</w:t>
+        <w:t>Optical character recognition.</w:t>
       </w:r>
       <w:proofErr w:type="gramEnd"/>
       <w:r>
-        <w:t xml:space="preserve"> architecture and performance of the face and eyes detection system based on the </w:t>
-      </w:r>
-      <w:proofErr w:type="spellStart"/>
-      <w:r>
-        <w:t>Haar</w:t>
-      </w:r>
-      <w:proofErr w:type="spellEnd"/>
-      <w:r>
-        <w:t xml:space="preserve"> cascade classifiers</w:t>
+        <w:t xml:space="preserve"> John Wiley &amp; Sons, </w:t>
+      </w:r>
+      <w:proofErr w:type="gramStart"/>
+      <w:r>
+        <w:t>Inc..</w:t>
+      </w:r>
+      <w:proofErr w:type="gramEnd"/>
+      <w:r>
+        <w:t xml:space="preserve"> </w:t>
       </w:r>
     </w:p>
     <w:p>
@@ -2481,7 +2546,31 @@
         <w:spacing w:before="0"/>
       </w:pPr>
       <w:r>
-        <w:t>Mori S., Nishida H., Yamada H. (1999) Optical Character Recognition</w:t>
+        <w:t xml:space="preserve">Smith, R. (2007, September). </w:t>
+      </w:r>
+      <w:proofErr w:type="gramStart"/>
+      <w:r>
+        <w:t xml:space="preserve">An Overview of the </w:t>
+      </w:r>
+      <w:proofErr w:type="spellStart"/>
+      <w:r>
+        <w:t>Tesseract</w:t>
+      </w:r>
+      <w:proofErr w:type="spellEnd"/>
+      <w:r>
+        <w:t xml:space="preserve"> OCR Engine.</w:t>
+      </w:r>
+      <w:proofErr w:type="gramEnd"/>
+      <w:r>
+        <w:t xml:space="preserve"> </w:t>
+      </w:r>
+      <w:proofErr w:type="gramStart"/>
+      <w:r>
+        <w:t>In ICDAR (Vol. 7, pp. 629-633).</w:t>
+      </w:r>
+      <w:proofErr w:type="gramEnd"/>
+      <w:r>
+        <w:t xml:space="preserve"> </w:t>
       </w:r>
     </w:p>
     <w:p>
@@ -2489,80 +2578,71 @@
         <w:spacing w:before="0"/>
       </w:pPr>
       <w:r>
-        <w:t xml:space="preserve">Smith R. (2007) </w:t>
+        <w:t xml:space="preserve">Vogt, R. J., Baker, B. J., &amp; </w:t>
+      </w:r>
+      <w:proofErr w:type="spellStart"/>
+      <w:r>
+        <w:t>Sridharan</w:t>
+      </w:r>
+      <w:proofErr w:type="spellEnd"/>
+      <w:r>
+        <w:t xml:space="preserve">, S. (2008). </w:t>
       </w:r>
       <w:proofErr w:type="gramStart"/>
       <w:r>
-        <w:t>An</w:t>
+        <w:t>Factor analysis subspace estimation for speaker verification with short utterances.</w:t>
       </w:r>
       <w:proofErr w:type="gramEnd"/>
       <w:r>
-        <w:t xml:space="preserve"> Overview of the </w:t>
-      </w:r>
-      <w:proofErr w:type="spellStart"/>
-      <w:r>
-        <w:t>Tesseract</w:t>
-      </w:r>
-      <w:proofErr w:type="spellEnd"/>
-      <w:r>
-        <w:t xml:space="preserve"> OCR Engine</w:t>
+        <w:t xml:space="preserve"> </w:t>
       </w:r>
     </w:p>
     <w:p>
       <w:pPr>
         <w:spacing w:before="0"/>
       </w:pPr>
-      <w:r>
-        <w:t xml:space="preserve">Vogt R., Baker B., </w:t>
-      </w:r>
-      <w:proofErr w:type="spellStart"/>
-      <w:r>
-        <w:t>Sridharan</w:t>
-      </w:r>
-      <w:proofErr w:type="spellEnd"/>
+      <w:proofErr w:type="spellStart"/>
+      <w:proofErr w:type="gramStart"/>
+      <w:r>
+        <w:t>Waheed</w:t>
+      </w:r>
+      <w:proofErr w:type="spellEnd"/>
+      <w:r>
+        <w:t>, K., Weaver, K., &amp; Salam, F. M. (2002, August).</w:t>
+      </w:r>
+      <w:proofErr w:type="gramEnd"/>
+      <w:r>
+        <w:t xml:space="preserve"> A robust algorithm for detecting speech segments using an entropic contrast. </w:t>
+      </w:r>
+      <w:proofErr w:type="gramStart"/>
+      <w:r>
+        <w:t>In Circuits and Systems, 2002.</w:t>
+      </w:r>
+      <w:proofErr w:type="gramEnd"/>
       <w:r>
         <w:t xml:space="preserve"> </w:t>
       </w:r>
       <w:proofErr w:type="gramStart"/>
       <w:r>
-        <w:t>S..</w:t>
+        <w:t>MWSCAS-2002.</w:t>
       </w:r>
       <w:proofErr w:type="gramEnd"/>
       <w:r>
-        <w:t xml:space="preserve"> (2008). Fact</w:t>
-      </w:r>
-      <w:r>
-        <w:t xml:space="preserve">or Analysis Subspace Estimation </w:t>
-      </w:r>
-      <w:r>
-        <w:t xml:space="preserve">for Speaker </w:t>
-      </w:r>
-      <w:proofErr w:type="spellStart"/>
-      <w:r>
-        <w:t>Veriﬁcation</w:t>
-      </w:r>
-      <w:proofErr w:type="spellEnd"/>
-      <w:r>
-        <w:t xml:space="preserve"> with Short Utterances</w:t>
-      </w:r>
-    </w:p>
-    <w:p>
-      <w:pPr>
-        <w:spacing w:before="0"/>
-      </w:pPr>
-      <w:proofErr w:type="spellStart"/>
-      <w:r>
-        <w:t>Waheed</w:t>
-      </w:r>
-      <w:proofErr w:type="spellEnd"/>
-      <w:r>
-        <w:t xml:space="preserve"> K., Weaver K., Salam F. (2002). A robust algorithm for detecting speech segments using an entropic contrast</w:t>
-      </w:r>
-    </w:p>
-    <w:p>
-      <w:pPr>
-        <w:spacing w:before="0"/>
-      </w:pPr>
+        <w:t xml:space="preserve"> </w:t>
+      </w:r>
+      <w:proofErr w:type="gramStart"/>
+      <w:r>
+        <w:t>The 2002 45th Midwest Symposium on (Vol. 3, pp. III-328).</w:t>
+      </w:r>
+      <w:proofErr w:type="gramEnd"/>
+      <w:r>
+        <w:t xml:space="preserve"> </w:t>
+      </w:r>
+      <w:proofErr w:type="gramStart"/>
+      <w:r>
+        <w:t>IEEE.</w:t>
+      </w:r>
+      <w:proofErr w:type="gramEnd"/>
     </w:p>
     <w:p/>
     <w:p/>
@@ -2805,9 +2885,6 @@
           </w:rPr>
           <w:alias w:val="Title"/>
           <w:id w:val="77761602"/>
-          <w:placeholder>
-            <w:docPart w:val="4F2FE088BC544178B4F79463AB805131"/>
-          </w:placeholder>
           <w:dataBinding w:prefixMappings="xmlns:ns0='http://schemas.openxmlformats.org/package/2006/metadata/core-properties' xmlns:ns1='http://purl.org/dc/elements/1.1/'" w:xpath="/ns0:coreProperties[1]/ns1:title[1]" w:storeItemID="{6C3C8BC8-F283-45AE-878A-BAB7291924A1}"/>
           <w:text/>
         </w:sdtPr>
@@ -4216,37 +4293,6 @@
         </w:p>
       </w:docPartBody>
     </w:docPart>
-    <w:docPart>
-      <w:docPartPr>
-        <w:name w:val="FC24372F53C64A0094E9091CA4CD682B"/>
-        <w:category>
-          <w:name w:val="General"/>
-          <w:gallery w:val="placeholder"/>
-        </w:category>
-        <w:types>
-          <w:type w:val="bbPlcHdr"/>
-        </w:types>
-        <w:behaviors>
-          <w:behavior w:val="content"/>
-        </w:behaviors>
-        <w:guid w:val="{3A04C988-8C17-4CE0-9805-DB471C3443A4}"/>
-      </w:docPartPr>
-      <w:docPartBody>
-        <w:p>
-          <w:pPr>
-            <w:pStyle w:val="FC24372F53C64A0094E9091CA4CD682B"/>
-          </w:pPr>
-          <w:r>
-            <w:rPr>
-              <w:rFonts w:asciiTheme="majorHAnsi" w:eastAsiaTheme="majorEastAsia" w:hAnsiTheme="majorHAnsi" w:cstheme="majorBidi"/>
-              <w:sz w:val="36"/>
-              <w:szCs w:val="36"/>
-            </w:rPr>
-            <w:t>[Type the document subtitle]</w:t>
-          </w:r>
-        </w:p>
-      </w:docPartBody>
-    </w:docPart>
   </w:docParts>
 </w:glossaryDocument>
 </file>
@@ -4326,6 +4372,7 @@
     <w:rsid w:val="001173B0"/>
     <w:rsid w:val="004541B7"/>
     <w:rsid w:val="009B1338"/>
+    <w:rsid w:val="00F07010"/>
   </w:rsids>
   <m:mathPr>
     <m:mathFont m:val="Cambria Math"/>
@@ -4890,7 +4937,7 @@
 </file>
 
 <file path=customXml/itemProps2.xml><?xml version="1.0" encoding="utf-8"?>
-<ds:datastoreItem xmlns:ds="http://schemas.openxmlformats.org/officeDocument/2006/customXml" ds:itemID="{493AF493-C965-4553-9769-96E8075E1BB3}">
+<ds:datastoreItem xmlns:ds="http://schemas.openxmlformats.org/officeDocument/2006/customXml" ds:itemID="{A4594D53-3DE3-4AEA-9817-7D58A91C57F9}">
   <ds:schemaRefs>
     <ds:schemaRef ds:uri="http://schemas.openxmlformats.org/officeDocument/2006/bibliography"/>
   </ds:schemaRefs>

</xml_diff>